<commit_message>
mid-semester update of files
</commit_message>
<xml_diff>
--- a/DAT-119-Course-Outline.docx
+++ b/DAT-119-Course-Outline.docx
@@ -157,6 +157,30 @@
           <w:sz w:val="24"/>
           <w:szCs w:val="24"/>
         </w:rPr>
+        <w:t xml:space="preserve"> Wednesdays 2</w:t>
+      </w:r>
+      <w:r>
+        <w:rPr>
+          <w:rFonts w:cstheme="minorHAnsi"/>
+          <w:sz w:val="24"/>
+          <w:szCs w:val="24"/>
+        </w:rPr>
+        <w:t>:00</w:t>
+      </w:r>
+      <w:r>
+        <w:rPr>
+          <w:rFonts w:cstheme="minorHAnsi"/>
+          <w:sz w:val="24"/>
+          <w:szCs w:val="24"/>
+        </w:rPr>
+        <w:t>-5:10pm, North Campus 1142</w:t>
+      </w:r>
+      <w:r>
+        <w:rPr>
+          <w:rFonts w:cstheme="minorHAnsi"/>
+          <w:sz w:val="24"/>
+          <w:szCs w:val="24"/>
+        </w:rPr>
         <w:tab/>
       </w:r>
     </w:p>
@@ -644,7 +668,23 @@
                 <w:sz w:val="24"/>
                 <w:szCs w:val="24"/>
               </w:rPr>
-              <w:t>: if you email me code, either paste it into the message text or save the file with a .txt extension instead of .</w:t>
+              <w:t>: if you</w:t>
+            </w:r>
+            <w:r>
+              <w:rPr>
+                <w:rFonts w:cstheme="minorHAnsi"/>
+                <w:sz w:val="24"/>
+                <w:szCs w:val="24"/>
+              </w:rPr>
+              <w:t xml:space="preserve"> need to</w:t>
+            </w:r>
+            <w:r>
+              <w:rPr>
+                <w:rFonts w:cstheme="minorHAnsi"/>
+                <w:sz w:val="24"/>
+                <w:szCs w:val="24"/>
+              </w:rPr>
+              <w:t xml:space="preserve"> email me code, either paste it into the message text or save the file with a .txt extension instead of .</w:t>
             </w:r>
             <w:proofErr w:type="spellStart"/>
             <w:r>
@@ -1980,7 +2020,7 @@
                 <w:sz w:val="24"/>
                 <w:szCs w:val="24"/>
               </w:rPr>
-              <w:t>Participation* 1</w:t>
+              <w:t>Engagement</w:t>
             </w:r>
             <w:r>
               <w:rPr>
@@ -1989,6 +2029,15 @@
                 <w:sz w:val="24"/>
                 <w:szCs w:val="24"/>
               </w:rPr>
+              <w:t>* 1</w:t>
+            </w:r>
+            <w:r>
+              <w:rPr>
+                <w:rFonts w:cstheme="minorHAnsi"/>
+                <w:bCs/>
+                <w:sz w:val="24"/>
+                <w:szCs w:val="24"/>
+              </w:rPr>
               <w:t>0</w:t>
             </w:r>
             <w:r>
@@ -2170,17 +2219,24 @@
                 <w:sz w:val="24"/>
                 <w:szCs w:val="24"/>
               </w:rPr>
-              <w:t>. With prior arrangements, or in case of medical or family emergency, la</w:t>
-            </w:r>
-            <w:r>
+              <w:t>. With prior arrangements, or in case of medical or family emergency, late assignments may be accepted.</w:t>
+            </w:r>
+          </w:p>
+          <w:p>
+            <w:pPr>
+              <w:tabs>
+                <w:tab w:val="left" w:pos="-2430"/>
+                <w:tab w:val="left" w:pos="0"/>
+              </w:tabs>
+              <w:suppressAutoHyphens/>
+              <w:spacing w:line="240" w:lineRule="atLeast"/>
               <w:rPr>
                 <w:rFonts w:cstheme="minorHAnsi"/>
                 <w:bCs/>
                 <w:sz w:val="24"/>
                 <w:szCs w:val="24"/>
               </w:rPr>
-              <w:t>te assignments may be accepted.</w:t>
-            </w:r>
+            </w:pPr>
           </w:p>
           <w:p>
             <w:pPr>
@@ -2190,23 +2246,16 @@
               </w:tabs>
               <w:suppressAutoHyphens/>
               <w:spacing w:line="240" w:lineRule="atLeast"/>
+            </w:pPr>
+            <w:r>
               <w:rPr>
                 <w:rFonts w:cstheme="minorHAnsi"/>
                 <w:bCs/>
                 <w:sz w:val="24"/>
                 <w:szCs w:val="24"/>
               </w:rPr>
-            </w:pPr>
-          </w:p>
-          <w:p>
-            <w:pPr>
-              <w:tabs>
-                <w:tab w:val="left" w:pos="-2430"/>
-                <w:tab w:val="left" w:pos="0"/>
-              </w:tabs>
-              <w:suppressAutoHyphens/>
-              <w:spacing w:line="240" w:lineRule="atLeast"/>
-            </w:pPr>
+              <w:t xml:space="preserve">* </w:t>
+            </w:r>
             <w:r>
               <w:rPr>
                 <w:rFonts w:cstheme="minorHAnsi"/>
@@ -2214,7 +2263,7 @@
                 <w:sz w:val="24"/>
                 <w:szCs w:val="24"/>
               </w:rPr>
-              <w:t>* Participation encompasses not only attendance—though that is where attendance falls—but also participation in class discussions, both in-person and on Blackboard or Slack. There is a forum set up under “Discussions” on Blackboard</w:t>
+              <w:t>Engagement</w:t>
             </w:r>
             <w:r>
               <w:rPr>
@@ -2223,7 +2272,7 @@
                 <w:sz w:val="24"/>
                 <w:szCs w:val="24"/>
               </w:rPr>
-              <w:t xml:space="preserve">, and the Data Analytics Slack has a channel for DAT-119; please, use either or both to help one another! </w:t>
+              <w:t xml:space="preserve"> encompasses not only attendance—though that is where attendance falls—but also participation in class discussions, both in-person and on Blackboard or Slack. There is a forum set up under “Discussions” on Blackboard, and the Data Analytics Slack has a channel for DAT-119; please, use either or both to help one another! </w:t>
             </w:r>
             <w:r>
               <w:rPr>
@@ -2232,7 +2281,7 @@
                 <w:sz w:val="24"/>
                 <w:szCs w:val="24"/>
               </w:rPr>
-              <w:t>Participating in online discussions contributes to your participation score at least as much as in-class participation and engagement.</w:t>
+              <w:t>Doing your readings before class, asking questions, showing up to office hours, helping other students who might be running into trouble—these are all examples of engagement, as well.</w:t>
             </w:r>
           </w:p>
         </w:tc>
@@ -2289,7 +2338,7 @@
                 <w:sz w:val="24"/>
                 <w:szCs w:val="24"/>
               </w:rPr>
-              <w:t>Being late to, or unprepared for, class will affect your participation score negatively.</w:t>
+              <w:t>Being late to, or unprepared for, class will affect your score negatively.</w:t>
             </w:r>
             <w:r>
               <w:rPr>
@@ -2324,7 +2373,7 @@
                 <w:sz w:val="24"/>
                 <w:szCs w:val="24"/>
               </w:rPr>
-              <w:t>a really bad idea</w:t>
+              <w:t>a bad idea</w:t>
             </w:r>
             <w:r>
               <w:rPr>
@@ -2478,7 +2527,41 @@
                 <w:sz w:val="24"/>
                 <w:szCs w:val="24"/>
               </w:rPr>
-              <w:t>; anyone completing homework assignments on a machine configured differently is responsible for making sure their code runs on the standard CCAC machine setup before turning in their assignments.</w:t>
+              <w:t>; anyone completing homework assignments on a machine configured differently is responsible for making sure their code runs on the standard CCAC machine setup before turning in their assignments</w:t>
+            </w:r>
+            <w:r>
+              <w:rPr>
+                <w:rFonts w:cstheme="minorHAnsi"/>
+                <w:sz w:val="24"/>
+                <w:szCs w:val="24"/>
+              </w:rPr>
+              <w:t>.</w:t>
+            </w:r>
+            <w:r>
+              <w:rPr>
+                <w:rFonts w:cstheme="minorHAnsi"/>
+                <w:sz w:val="24"/>
+                <w:szCs w:val="24"/>
+              </w:rPr>
+              <w:t xml:space="preserve"> </w:t>
+            </w:r>
+            <w:r>
+              <w:rPr>
+                <w:rFonts w:cstheme="minorHAnsi"/>
+                <w:bCs/>
+                <w:iCs/>
+                <w:sz w:val="24"/>
+                <w:szCs w:val="24"/>
+              </w:rPr>
+              <w:t>If a student machine stops working during class, they should switch to a classroom machine.</w:t>
+            </w:r>
+            <w:r>
+              <w:rPr>
+                <w:rFonts w:cstheme="minorHAnsi"/>
+                <w:bCs/>
+                <w:iCs/>
+              </w:rPr>
+              <w:t xml:space="preserve"> </w:t>
             </w:r>
           </w:p>
         </w:tc>
@@ -2546,7 +2629,23 @@
                 <w:sz w:val="24"/>
                 <w:szCs w:val="24"/>
               </w:rPr>
-              <w:t>Copying or failure to turn in your own work will result in a score of a zero on the assignment, notification of the department chair, and a required meeting with the instructor. Additional consequences could include failing the course and any other academic consequences the instructor and the department chair deem appropriate.</w:t>
+              <w:t>Copying or failure to turn in your own work will result in a score of a zero on the assignment, notification of the department chair, and a required meeting with the instructor</w:t>
+            </w:r>
+            <w:r>
+              <w:rPr>
+                <w:rFonts w:cstheme="minorHAnsi"/>
+                <w:sz w:val="24"/>
+                <w:szCs w:val="24"/>
+              </w:rPr>
+              <w:t xml:space="preserve"> or department head</w:t>
+            </w:r>
+            <w:r>
+              <w:rPr>
+                <w:rFonts w:cstheme="minorHAnsi"/>
+                <w:sz w:val="24"/>
+                <w:szCs w:val="24"/>
+              </w:rPr>
+              <w:t>. Additional consequences could include failing the course and any other academic consequences the instructor and the department chair deem appropriate.</w:t>
             </w:r>
           </w:p>
           <w:p>
@@ -2904,17 +3003,6 @@
         </w:tc>
       </w:tr>
     </w:tbl>
-    <w:p>
-      <w:pPr>
-        <w:pStyle w:val="xmsonormal"/>
-        <w:shd w:val="clear" w:color="auto" w:fill="FFFFFF"/>
-        <w:spacing w:before="0" w:beforeAutospacing="0" w:after="0" w:afterAutospacing="0"/>
-        <w:rPr>
-          <w:rFonts w:asciiTheme="minorHAnsi" w:hAnsiTheme="minorHAnsi" w:cstheme="minorHAnsi"/>
-          <w:color w:val="000000"/>
-        </w:rPr>
-      </w:pPr>
-    </w:p>
     <w:p>
       <w:pPr>
         <w:pStyle w:val="xmsonormal"/>
@@ -2925,6 +3013,8 @@
           <w:color w:val="000000" w:themeColor="text1"/>
         </w:rPr>
       </w:pPr>
+      <w:bookmarkStart w:id="0" w:name="_GoBack"/>
+      <w:bookmarkEnd w:id="0"/>
       <w:r>
         <w:rPr>
           <w:rFonts w:asciiTheme="minorHAnsi" w:hAnsiTheme="minorHAnsi" w:cstheme="minorHAnsi"/>
@@ -3936,8 +4026,6 @@
               </w:rPr>
               <w:t>Running Python code</w:t>
             </w:r>
-            <w:bookmarkStart w:id="0" w:name="_GoBack"/>
-            <w:bookmarkEnd w:id="0"/>
           </w:p>
           <w:p>
             <w:pPr>
@@ -4072,21 +4160,7 @@
                   <w:rStyle w:val="Hyperlink"/>
                   <w:rFonts w:cstheme="minorHAnsi"/>
                 </w:rPr>
-                <w:t>www.py4</w:t>
-              </w:r>
-              <w:r>
-                <w:rPr>
-                  <w:rStyle w:val="Hyperlink"/>
-                  <w:rFonts w:cstheme="minorHAnsi"/>
-                </w:rPr>
-                <w:t>e</w:t>
-              </w:r>
-              <w:r>
-                <w:rPr>
-                  <w:rStyle w:val="Hyperlink"/>
-                  <w:rFonts w:cstheme="minorHAnsi"/>
-                </w:rPr>
-                <w:t>.com/lessons/memory</w:t>
+                <w:t>www.py4e.com/lessons/memory</w:t>
               </w:r>
             </w:hyperlink>
           </w:p>
@@ -7413,7 +7487,7 @@
           <w:rPr>
             <w:noProof/>
           </w:rPr>
-          <w:t>5</w:t>
+          <w:t>6</w:t>
         </w:r>
         <w:r>
           <w:rPr>
@@ -8646,6 +8720,7 @@
   <w:style w:type="character" w:default="1" w:styleId="DefaultParagraphFont">
     <w:name w:val="Default Paragraph Font"/>
     <w:uiPriority w:val="1"/>
+    <w:semiHidden/>
     <w:unhideWhenUsed/>
   </w:style>
   <w:style w:type="table" w:default="1" w:styleId="TableNormal">

</xml_diff>